<commit_message>
Changed buzzer and switch CDD to proposed Signed-off-by: moamen-ahmed-93 <moamen.ahmed.9930@gmail.com>
</commit_message>
<xml_diff>
--- a/Software specification/Architecture/CDD/Buzzer CDD/Buzzer_CDD.docx
+++ b/Software specification/Architecture/CDD/Buzzer CDD/Buzzer_CDD.docx
@@ -36,7 +36,7 @@
           <wp:inline distB="114300" distT="114300" distL="114300" distR="114300">
             <wp:extent cx="1657350" cy="2771775"/>
             <wp:effectExtent b="0" l="0" r="0" t="0"/>
-            <wp:docPr id="4" name="image1.png"/>
+            <wp:docPr id="2" name="image1.png"/>
             <a:graphic>
               <a:graphicData uri="http://schemas.openxmlformats.org/drawingml/2006/picture">
                 <pic:pic>
@@ -103,7 +103,7 @@
           <w:szCs w:val="48"/>
           <w:rtl w:val="0"/>
         </w:rPr>
-        <w:t xml:space="preserve">(Req_PO1_DGC_Buzzer_CDD)</w:t>
+        <w:t xml:space="preserve">(PO1_DGC_Buzzer_CDD)</w:t>
       </w:r>
     </w:p>
     <w:p>
@@ -131,7 +131,7 @@
           <w:b w:val="1"/>
           <w:rtl w:val="0"/>
         </w:rPr>
-        <w:t xml:space="preserve">Draft</w:t>
+        <w:t xml:space="preserve">Proposed</w:t>
       </w:r>
       <w:r>
         <w:rPr>
@@ -1120,7 +1120,6 @@
               <w:rPr>
                 <w:sz w:val="20"/>
                 <w:szCs w:val="20"/>
-                <w:u w:val="none"/>
               </w:rPr>
             </w:pPr>
             <w:r>
@@ -1130,6 +1129,11 @@
                 <w:rtl w:val="0"/>
               </w:rPr>
               <w:t xml:space="preserve">Moved SW context diagram</w:t>
+            </w:r>
+            <w:r>
+              <w:rPr>
+                <w:rtl w:val="0"/>
+              </w:rPr>
             </w:r>
           </w:p>
           <w:p>
@@ -1142,7 +1146,6 @@
               <w:rPr>
                 <w:sz w:val="20"/>
                 <w:szCs w:val="20"/>
-                <w:u w:val="none"/>
               </w:rPr>
             </w:pPr>
             <w:r>
@@ -1152,6 +1155,11 @@
                 <w:rtl w:val="0"/>
               </w:rPr>
               <w:t xml:space="preserve">Remade Flowcharts</w:t>
+            </w:r>
+            <w:r>
+              <w:rPr>
+                <w:rtl w:val="0"/>
+              </w:rPr>
             </w:r>
           </w:p>
           <w:p>
@@ -1424,7 +1432,7 @@
               <w:szCs w:val="48"/>
             </w:rPr>
           </w:pPr>
-          <w:bookmarkStart w:colFirst="0" w:colLast="0" w:name="_ump5408xzw5r" w:id="7"/>
+          <w:bookmarkStart w:colFirst="0" w:colLast="0" w:name="_1t3h5sf" w:id="7"/>
           <w:bookmarkEnd w:id="7"/>
           <w:r>
             <w:rPr>
@@ -1587,7 +1595,7 @@
           <w:szCs w:val="48"/>
         </w:rPr>
       </w:pPr>
-      <w:bookmarkStart w:colFirst="0" w:colLast="0" w:name="_1t3h5sf" w:id="8"/>
+      <w:bookmarkStart w:colFirst="0" w:colLast="0" w:name="_4d34og8" w:id="8"/>
       <w:bookmarkEnd w:id="8"/>
       <w:r>
         <w:rPr>
@@ -1625,7 +1633,7 @@
           <w:szCs w:val="48"/>
         </w:rPr>
       </w:pPr>
-      <w:bookmarkStart w:colFirst="0" w:colLast="0" w:name="_4d34og8" w:id="9"/>
+      <w:bookmarkStart w:colFirst="0" w:colLast="0" w:name="_2s8eyo1" w:id="9"/>
       <w:bookmarkEnd w:id="9"/>
       <w:r>
         <w:rPr>
@@ -1860,7 +1868,7 @@
           <w:szCs w:val="48"/>
         </w:rPr>
       </w:pPr>
-      <w:bookmarkStart w:colFirst="0" w:colLast="0" w:name="_2s8eyo1" w:id="10"/>
+      <w:bookmarkStart w:colFirst="0" w:colLast="0" w:name="_17dp8vu" w:id="10"/>
       <w:bookmarkEnd w:id="10"/>
       <w:r>
         <w:rPr>
@@ -2028,7 +2036,7 @@
           <w:szCs w:val="36"/>
         </w:rPr>
       </w:pPr>
-      <w:bookmarkStart w:colFirst="0" w:colLast="0" w:name="_1ksv4uv" w:id="11"/>
+      <w:bookmarkStart w:colFirst="0" w:colLast="0" w:name="_3rdcrjn" w:id="11"/>
       <w:bookmarkEnd w:id="11"/>
       <w:r>
         <w:rPr>
@@ -2046,7 +2054,7 @@
           <w:szCs w:val="36"/>
         </w:rPr>
       </w:pPr>
-      <w:bookmarkStart w:colFirst="0" w:colLast="0" w:name="_cwtdkm5z1k0u" w:id="12"/>
+      <w:bookmarkStart w:colFirst="0" w:colLast="0" w:name="_26in1rg" w:id="12"/>
       <w:bookmarkEnd w:id="12"/>
       <w:r>
         <w:rPr>
@@ -2116,8 +2124,8 @@
                           <a:xfrm>
                             <a:off x="3031425" y="3413288"/>
                             <a:ext cx="4629150" cy="733425"/>
-                            <a:chOff x="835950" y="1170325"/>
-                            <a:chExt cx="4612300" cy="717900"/>
+                            <a:chOff x="3031425" y="3413288"/>
+                            <a:chExt cx="4629150" cy="733425"/>
                           </a:xfrm>
                         </wpg:grpSpPr>
                         <wps:wsp>
@@ -2125,8 +2133,8 @@
                           <wps:cNvPr id="3" name="Shape 3"/>
                           <wps:spPr>
                             <a:xfrm>
-                              <a:off x="835950" y="1170325"/>
-                              <a:ext cx="4612300" cy="717900"/>
+                              <a:off x="3031425" y="3413288"/>
+                              <a:ext cx="4629150" cy="733425"/>
                             </a:xfrm>
                             <a:prstGeom prst="rect">
                               <a:avLst/>
@@ -2152,139 +2160,182 @@
                             <a:noAutofit/>
                           </wps:bodyPr>
                         </wps:wsp>
-                        <wps:wsp>
-                          <wps:cNvSpPr/>
-                          <wps:cNvPr id="4" name="Shape 4"/>
-                          <wps:spPr>
+                        <wpg:grpSp>
+                          <wpg:cNvGrpSpPr/>
+                          <wpg:grpSpPr>
                             <a:xfrm>
-                              <a:off x="835950" y="1170325"/>
-                              <a:ext cx="1514400" cy="717900"/>
+                              <a:off x="3031425" y="3413288"/>
+                              <a:ext cx="4629150" cy="733425"/>
+                              <a:chOff x="835950" y="1170325"/>
+                              <a:chExt cx="4612300" cy="717900"/>
                             </a:xfrm>
-                            <a:prstGeom prst="rect">
-                              <a:avLst/>
-                            </a:prstGeom>
-                            <a:solidFill>
-                              <a:srgbClr val="A4C2F4"/>
-                            </a:solidFill>
-                            <a:ln cap="flat" cmpd="sng" w="9525">
+                          </wpg:grpSpPr>
+                          <wps:wsp>
+                            <wps:cNvSpPr/>
+                            <wps:cNvPr id="5" name="Shape 5"/>
+                            <wps:spPr>
+                              <a:xfrm>
+                                <a:off x="835950" y="1170325"/>
+                                <a:ext cx="4612300" cy="717900"/>
+                              </a:xfrm>
+                              <a:prstGeom prst="rect">
+                                <a:avLst/>
+                              </a:prstGeom>
+                              <a:noFill/>
+                              <a:ln>
+                                <a:noFill/>
+                              </a:ln>
+                            </wps:spPr>
+                            <wps:txbx>
+                              <w:txbxContent>
+                                <w:p>
+                                  <w:pPr>
+                                    <w:spacing w:after="0" w:before="0" w:line="240"/>
+                                    <w:ind w:left="0" w:right="0" w:firstLine="0"/>
+                                    <w:jc w:val="left"/>
+                                    <w:textDirection w:val="btLr"/>
+                                  </w:pPr>
+                                </w:p>
+                              </w:txbxContent>
+                            </wps:txbx>
+                            <wps:bodyPr anchorCtr="0" anchor="ctr" bIns="91425" lIns="91425" spcFirstLastPara="1" rIns="91425" wrap="square" tIns="91425">
+                              <a:noAutofit/>
+                            </wps:bodyPr>
+                          </wps:wsp>
+                          <wps:wsp>
+                            <wps:cNvSpPr/>
+                            <wps:cNvPr id="6" name="Shape 6"/>
+                            <wps:spPr>
+                              <a:xfrm>
+                                <a:off x="835950" y="1170325"/>
+                                <a:ext cx="1514400" cy="717900"/>
+                              </a:xfrm>
+                              <a:prstGeom prst="rect">
+                                <a:avLst/>
+                              </a:prstGeom>
                               <a:solidFill>
-                                <a:srgbClr val="000000"/>
+                                <a:srgbClr val="A4C2F4"/>
                               </a:solidFill>
-                              <a:prstDash val="solid"/>
-                              <a:round/>
-                              <a:headEnd len="sm" w="sm" type="none"/>
-                              <a:tailEnd len="sm" w="sm" type="none"/>
-                            </a:ln>
-                          </wps:spPr>
-                          <wps:txbx>
-                            <w:txbxContent>
-                              <w:p>
-                                <w:pPr>
-                                  <w:spacing w:after="0" w:before="0" w:line="240"/>
-                                  <w:ind w:left="0" w:right="0" w:firstLine="0"/>
-                                  <w:jc w:val="left"/>
-                                  <w:textDirection w:val="btLr"/>
-                                </w:pPr>
-                                <w:r>
-                                  <w:rPr>
-                                    <w:rFonts w:ascii="Arial" w:cs="Arial" w:eastAsia="Arial" w:hAnsi="Arial"/>
-                                    <w:b w:val="1"/>
-                                    <w:i w:val="0"/>
-                                    <w:smallCaps w:val="0"/>
-                                    <w:strike w:val="0"/>
-                                    <w:color w:val="000000"/>
-                                    <w:sz w:val="28"/>
-                                    <w:vertAlign w:val="baseline"/>
-                                  </w:rPr>
-                                  <w:t xml:space="preserve"> Sound Handler</w:t>
-                                </w:r>
-                              </w:p>
-                            </w:txbxContent>
-                          </wps:txbx>
-                          <wps:bodyPr anchorCtr="0" anchor="ctr" bIns="91425" lIns="91425" spcFirstLastPara="1" rIns="91425" wrap="square" tIns="91425">
-                            <a:noAutofit/>
-                          </wps:bodyPr>
-                        </wps:wsp>
-                        <wps:wsp>
-                          <wps:cNvSpPr/>
-                          <wps:cNvPr id="5" name="Shape 5"/>
-                          <wps:spPr>
-                            <a:xfrm>
-                              <a:off x="3707650" y="1194925"/>
-                              <a:ext cx="1740600" cy="668700"/>
-                            </a:xfrm>
-                            <a:prstGeom prst="can">
-                              <a:avLst>
-                                <a:gd fmla="val 25000" name="adj"/>
-                              </a:avLst>
-                            </a:prstGeom>
-                            <a:solidFill>
-                              <a:srgbClr val="F1C232"/>
-                            </a:solidFill>
-                            <a:ln cap="flat" cmpd="sng" w="9525">
+                              <a:ln cap="flat" cmpd="sng" w="9525">
+                                <a:solidFill>
+                                  <a:srgbClr val="000000"/>
+                                </a:solidFill>
+                                <a:prstDash val="solid"/>
+                                <a:round/>
+                                <a:headEnd len="sm" w="sm" type="none"/>
+                                <a:tailEnd len="sm" w="sm" type="none"/>
+                              </a:ln>
+                            </wps:spPr>
+                            <wps:txbx>
+                              <w:txbxContent>
+                                <w:p>
+                                  <w:pPr>
+                                    <w:spacing w:after="0" w:before="0" w:line="240"/>
+                                    <w:ind w:left="0" w:right="0" w:firstLine="0"/>
+                                    <w:jc w:val="left"/>
+                                    <w:textDirection w:val="btLr"/>
+                                  </w:pPr>
+                                  <w:r>
+                                    <w:rPr>
+                                      <w:rFonts w:ascii="Arial" w:cs="Arial" w:eastAsia="Arial" w:hAnsi="Arial"/>
+                                      <w:b w:val="1"/>
+                                      <w:i w:val="0"/>
+                                      <w:smallCaps w:val="0"/>
+                                      <w:strike w:val="0"/>
+                                      <w:color w:val="000000"/>
+                                      <w:sz w:val="28"/>
+                                      <w:vertAlign w:val="baseline"/>
+                                    </w:rPr>
+                                    <w:t xml:space="preserve"> Sound Handler</w:t>
+                                  </w:r>
+                                </w:p>
+                              </w:txbxContent>
+                            </wps:txbx>
+                            <wps:bodyPr anchorCtr="0" anchor="ctr" bIns="91425" lIns="91425" spcFirstLastPara="1" rIns="91425" wrap="square" tIns="91425">
+                              <a:noAutofit/>
+                            </wps:bodyPr>
+                          </wps:wsp>
+                          <wps:wsp>
+                            <wps:cNvSpPr/>
+                            <wps:cNvPr id="7" name="Shape 7"/>
+                            <wps:spPr>
+                              <a:xfrm>
+                                <a:off x="3707650" y="1194925"/>
+                                <a:ext cx="1740600" cy="668700"/>
+                              </a:xfrm>
+                              <a:prstGeom prst="can">
+                                <a:avLst>
+                                  <a:gd fmla="val 25000" name="adj"/>
+                                </a:avLst>
+                              </a:prstGeom>
                               <a:solidFill>
-                                <a:srgbClr val="000000"/>
+                                <a:srgbClr val="F1C232"/>
                               </a:solidFill>
-                              <a:prstDash val="solid"/>
-                              <a:round/>
-                              <a:headEnd len="sm" w="sm" type="none"/>
-                              <a:tailEnd len="sm" w="sm" type="none"/>
-                            </a:ln>
-                          </wps:spPr>
-                          <wps:txbx>
-                            <w:txbxContent>
-                              <w:p>
-                                <w:pPr>
-                                  <w:spacing w:after="0" w:before="0" w:line="240"/>
-                                  <w:ind w:left="0" w:right="0" w:firstLine="0"/>
-                                  <w:jc w:val="left"/>
-                                  <w:textDirection w:val="btLr"/>
-                                </w:pPr>
-                                <w:r>
-                                  <w:rPr>
-                                    <w:rFonts w:ascii="Arial" w:cs="Arial" w:eastAsia="Arial" w:hAnsi="Arial"/>
-                                    <w:b w:val="1"/>
-                                    <w:i w:val="0"/>
-                                    <w:smallCaps w:val="0"/>
-                                    <w:strike w:val="0"/>
-                                    <w:color w:val="000000"/>
-                                    <w:sz w:val="28"/>
-                                    <w:vertAlign w:val="baseline"/>
-                                  </w:rPr>
-                                  <w:t xml:space="preserve">          Buzzer</w:t>
-                                </w:r>
-                              </w:p>
-                            </w:txbxContent>
-                          </wps:txbx>
-                          <wps:bodyPr anchorCtr="0" anchor="ctr" bIns="91425" lIns="91425" spcFirstLastPara="1" rIns="91425" wrap="square" tIns="91425">
-                            <a:noAutofit/>
-                          </wps:bodyPr>
-                        </wps:wsp>
-                        <wps:wsp>
-                          <wps:cNvCnPr/>
-                          <wps:spPr>
-                            <a:xfrm>
-                              <a:off x="2350350" y="1529275"/>
-                              <a:ext cx="1357200" cy="0"/>
-                            </a:xfrm>
-                            <a:prstGeom prst="straightConnector1">
-                              <a:avLst/>
-                            </a:prstGeom>
-                            <a:noFill/>
-                            <a:ln cap="flat" cmpd="sng" w="9525">
-                              <a:solidFill>
-                                <a:srgbClr val="000000"/>
-                              </a:solidFill>
-                              <a:prstDash val="solid"/>
-                              <a:round/>
-                              <a:headEnd len="sm" w="sm" type="none"/>
-                              <a:tailEnd len="med" w="med" type="triangle"/>
-                            </a:ln>
-                          </wps:spPr>
-                          <wps:bodyPr anchorCtr="0" anchor="ctr" bIns="91425" lIns="91425" spcFirstLastPara="1" rIns="91425" wrap="square" tIns="91425">
-                            <a:noAutofit/>
-                          </wps:bodyPr>
-                        </wps:wsp>
+                              <a:ln cap="flat" cmpd="sng" w="9525">
+                                <a:solidFill>
+                                  <a:srgbClr val="000000"/>
+                                </a:solidFill>
+                                <a:prstDash val="solid"/>
+                                <a:round/>
+                                <a:headEnd len="sm" w="sm" type="none"/>
+                                <a:tailEnd len="sm" w="sm" type="none"/>
+                              </a:ln>
+                            </wps:spPr>
+                            <wps:txbx>
+                              <w:txbxContent>
+                                <w:p>
+                                  <w:pPr>
+                                    <w:spacing w:after="0" w:before="0" w:line="240"/>
+                                    <w:ind w:left="0" w:right="0" w:firstLine="0"/>
+                                    <w:jc w:val="left"/>
+                                    <w:textDirection w:val="btLr"/>
+                                  </w:pPr>
+                                  <w:r>
+                                    <w:rPr>
+                                      <w:rFonts w:ascii="Arial" w:cs="Arial" w:eastAsia="Arial" w:hAnsi="Arial"/>
+                                      <w:b w:val="1"/>
+                                      <w:i w:val="0"/>
+                                      <w:smallCaps w:val="0"/>
+                                      <w:strike w:val="0"/>
+                                      <w:color w:val="000000"/>
+                                      <w:sz w:val="28"/>
+                                      <w:vertAlign w:val="baseline"/>
+                                    </w:rPr>
+                                    <w:t xml:space="preserve">          Buzzer</w:t>
+                                  </w:r>
+                                </w:p>
+                              </w:txbxContent>
+                            </wps:txbx>
+                            <wps:bodyPr anchorCtr="0" anchor="ctr" bIns="91425" lIns="91425" spcFirstLastPara="1" rIns="91425" wrap="square" tIns="91425">
+                              <a:noAutofit/>
+                            </wps:bodyPr>
+                          </wps:wsp>
+                          <wps:wsp>
+                            <wps:cNvCnPr/>
+                            <wps:spPr>
+                              <a:xfrm>
+                                <a:off x="2350350" y="1529275"/>
+                                <a:ext cx="1357200" cy="0"/>
+                              </a:xfrm>
+                              <a:prstGeom prst="straightConnector1">
+                                <a:avLst/>
+                              </a:prstGeom>
+                              <a:noFill/>
+                              <a:ln cap="flat" cmpd="sng" w="9525">
+                                <a:solidFill>
+                                  <a:srgbClr val="000000"/>
+                                </a:solidFill>
+                                <a:prstDash val="solid"/>
+                                <a:round/>
+                                <a:headEnd len="sm" w="sm" type="none"/>
+                                <a:tailEnd len="med" w="med" type="triangle"/>
+                              </a:ln>
+                            </wps:spPr>
+                            <wps:bodyPr anchorCtr="0" anchor="ctr" bIns="91425" lIns="91425" spcFirstLastPara="1" rIns="91425" wrap="square" tIns="91425">
+                              <a:noAutofit/>
+                            </wps:bodyPr>
+                          </wps:wsp>
+                        </wpg:grpSp>
                       </wpg:grpSp>
                     </wpg:wgp>
                   </a:graphicData>
@@ -2388,7 +2439,7 @@
           <w:szCs w:val="22"/>
         </w:rPr>
       </w:pPr>
-      <w:bookmarkStart w:colFirst="0" w:colLast="0" w:name="_44sinio" w:id="13"/>
+      <w:bookmarkStart w:colFirst="0" w:colLast="0" w:name="_lnxbz9" w:id="13"/>
       <w:bookmarkEnd w:id="13"/>
       <w:r>
         <w:rPr>
@@ -2912,12 +2963,12 @@
                 <wp:inline distB="114300" distT="114300" distL="114300" distR="114300">
                   <wp:extent cx="5200650" cy="3805238"/>
                   <wp:effectExtent b="0" l="0" r="0" t="0"/>
-                  <wp:docPr id="3" name="image3.png"/>
+                  <wp:docPr id="4" name="image2.png"/>
                   <a:graphic>
                     <a:graphicData uri="http://schemas.openxmlformats.org/drawingml/2006/picture">
                       <pic:pic>
                         <pic:nvPicPr>
-                          <pic:cNvPr id="0" name="image3.png"/>
+                          <pic:cNvPr id="0" name="image2.png"/>
                           <pic:cNvPicPr preferRelativeResize="0"/>
                         </pic:nvPicPr>
                         <pic:blipFill>
@@ -2956,7 +3007,7 @@
                 <w:szCs w:val="22"/>
               </w:rPr>
             </w:pPr>
-            <w:bookmarkStart w:colFirst="0" w:colLast="0" w:name="_95gutsn4net7" w:id="14"/>
+            <w:bookmarkStart w:colFirst="0" w:colLast="0" w:name="_35nkun2" w:id="14"/>
             <w:bookmarkEnd w:id="14"/>
             <w:r>
               <w:rPr>
@@ -2994,7 +3045,7 @@
           <w:szCs w:val="22"/>
         </w:rPr>
       </w:pPr>
-      <w:bookmarkStart w:colFirst="0" w:colLast="0" w:name="_17dp8vu" w:id="15"/>
+      <w:bookmarkStart w:colFirst="0" w:colLast="0" w:name="_1ksv4uv" w:id="15"/>
       <w:bookmarkEnd w:id="15"/>
       <w:r>
         <w:rPr>
@@ -3512,12 +3563,12 @@
                 <wp:inline distB="114300" distT="114300" distL="114300" distR="114300">
                   <wp:extent cx="5153025" cy="3228975"/>
                   <wp:effectExtent b="0" l="0" r="0" t="0"/>
-                  <wp:docPr id="5" name="image2.png"/>
+                  <wp:docPr id="3" name="image3.png"/>
                   <a:graphic>
                     <a:graphicData uri="http://schemas.openxmlformats.org/drawingml/2006/picture">
                       <pic:pic>
                         <pic:nvPicPr>
-                          <pic:cNvPr id="0" name="image2.png"/>
+                          <pic:cNvPr id="0" name="image3.png"/>
                           <pic:cNvPicPr preferRelativeResize="0"/>
                         </pic:nvPicPr>
                         <pic:blipFill>
@@ -3556,7 +3607,7 @@
                 <w:szCs w:val="24"/>
               </w:rPr>
             </w:pPr>
-            <w:bookmarkStart w:colFirst="0" w:colLast="0" w:name="_dti7fxtihr21" w:id="16"/>
+            <w:bookmarkStart w:colFirst="0" w:colLast="0" w:name="_44sinio" w:id="16"/>
             <w:bookmarkEnd w:id="16"/>
             <w:r>
               <w:rPr>
@@ -3584,7 +3635,7 @@
           <w:szCs w:val="22"/>
         </w:rPr>
       </w:pPr>
-      <w:bookmarkStart w:colFirst="0" w:colLast="0" w:name="_3rdcrjn" w:id="17"/>
+      <w:bookmarkStart w:colFirst="0" w:colLast="0" w:name="_2jxsxqh" w:id="17"/>
       <w:bookmarkEnd w:id="17"/>
       <w:r>
         <w:rPr>
@@ -3925,7 +3976,7 @@
                 <w:szCs w:val="24"/>
                 <w:rtl w:val="0"/>
               </w:rPr>
-              <w:t xml:space="preserve">It takes the pressed key as an input and applies a different tone on each key of them whenever it’s pressed.</w:t>
+              <w:t xml:space="preserve">It takes the pressed key as an input and plays a tone on each key of them whenever it’s pressed.</w:t>
             </w:r>
           </w:p>
         </w:tc>
@@ -4084,7 +4135,7 @@
                 <wp:inline distB="114300" distT="114300" distL="114300" distR="114300">
                   <wp:extent cx="5200650" cy="6257925"/>
                   <wp:effectExtent b="0" l="0" r="0" t="0"/>
-                  <wp:docPr id="2" name="image4.png"/>
+                  <wp:docPr id="5" name="image4.png"/>
                   <a:graphic>
                     <a:graphicData uri="http://schemas.openxmlformats.org/drawingml/2006/picture">
                       <pic:pic>
@@ -4128,7 +4179,7 @@
                 <w:szCs w:val="24"/>
               </w:rPr>
             </w:pPr>
-            <w:bookmarkStart w:colFirst="0" w:colLast="0" w:name="_4dggeg3vvrvo" w:id="18"/>
+            <w:bookmarkStart w:colFirst="0" w:colLast="0" w:name="_z337ya" w:id="18"/>
             <w:bookmarkEnd w:id="18"/>
             <w:r>
               <w:rPr>
@@ -4156,7 +4207,7 @@
           <w:szCs w:val="22"/>
         </w:rPr>
       </w:pPr>
-      <w:bookmarkStart w:colFirst="0" w:colLast="0" w:name="_26in1rg" w:id="19"/>
+      <w:bookmarkStart w:colFirst="0" w:colLast="0" w:name="_3j2qqm3" w:id="19"/>
       <w:bookmarkEnd w:id="19"/>
       <w:r>
         <w:rPr>
@@ -4189,7 +4240,7 @@
           <w:szCs w:val="36"/>
         </w:rPr>
       </w:pPr>
-      <w:bookmarkStart w:colFirst="0" w:colLast="0" w:name="_lnxbz9" w:id="20"/>
+      <w:bookmarkStart w:colFirst="0" w:colLast="0" w:name="_1y810tw" w:id="20"/>
       <w:bookmarkEnd w:id="20"/>
       <w:r>
         <w:rPr>
@@ -4237,7 +4288,7 @@
           <w:szCs w:val="36"/>
         </w:rPr>
       </w:pPr>
-      <w:bookmarkStart w:colFirst="0" w:colLast="0" w:name="_2bn6wsx" w:id="21"/>
+      <w:bookmarkStart w:colFirst="0" w:colLast="0" w:name="_4i7ojhp" w:id="21"/>
       <w:bookmarkEnd w:id="21"/>
       <w:r>
         <w:rPr>
@@ -4535,7 +4586,7 @@
           <w:szCs w:val="22"/>
         </w:rPr>
       </w:pPr>
-      <w:bookmarkStart w:colFirst="0" w:colLast="0" w:name="_qsh70q" w:id="22"/>
+      <w:bookmarkStart w:colFirst="0" w:colLast="0" w:name="_2xcytpi" w:id="22"/>
       <w:bookmarkEnd w:id="22"/>
       <w:r>
         <w:rPr>
@@ -4577,6 +4628,21 @@
 </file>
 
 <file path=word/footer1.xml><?xml version="1.0" encoding="utf-8"?>
+<w:ftr xmlns:mc="http://schemas.openxmlformats.org/markup-compatibility/2006" xmlns:o="urn:schemas-microsoft-com:office:office" xmlns:r="http://schemas.openxmlformats.org/officeDocument/2006/relationships" xmlns:m="http://schemas.openxmlformats.org/officeDocument/2006/math" xmlns:v="urn:schemas-microsoft-com:vml" xmlns:wp="http://schemas.openxmlformats.org/drawingml/2006/wordprocessingDrawing" xmlns:w10="urn:schemas-microsoft-com:office:word" xmlns:w="http://schemas.openxmlformats.org/wordprocessingml/2006/main" xmlns:wne="http://schemas.microsoft.com/office/word/2006/wordml" xmlns:sl="http://schemas.openxmlformats.org/schemaLibrary/2006/main" xmlns:a="http://schemas.openxmlformats.org/drawingml/2006/main" xmlns:pic="http://schemas.openxmlformats.org/drawingml/2006/picture" xmlns:c="http://schemas.openxmlformats.org/drawingml/2006/chart" xmlns:lc="http://schemas.openxmlformats.org/drawingml/2006/lockedCanvas" xmlns:dgm="http://schemas.openxmlformats.org/drawingml/2006/diagram" xmlns:wps="http://schemas.microsoft.com/office/word/2010/wordprocessingShape" xmlns:wpg="http://schemas.microsoft.com/office/word/2010/wordprocessingGroup" xmlns:w14="http://schemas.microsoft.com/office/word/2010/wordml" xmlns:w15="http://schemas.microsoft.com/office/word/2012/wordml">
+  <w:p>
+    <w:pPr>
+      <w:rPr/>
+    </w:pPr>
+    <w:r>
+      <w:rPr>
+        <w:rtl w:val="0"/>
+      </w:rPr>
+    </w:r>
+  </w:p>
+</w:ftr>
+</file>
+
+<file path=word/footer2.xml><?xml version="1.0" encoding="utf-8"?>
 <w:ftr xmlns:mc="http://schemas.openxmlformats.org/markup-compatibility/2006" xmlns:o="urn:schemas-microsoft-com:office:office" xmlns:r="http://schemas.openxmlformats.org/officeDocument/2006/relationships" xmlns:m="http://schemas.openxmlformats.org/officeDocument/2006/math" xmlns:v="urn:schemas-microsoft-com:vml" xmlns:wp="http://schemas.openxmlformats.org/drawingml/2006/wordprocessingDrawing" xmlns:w10="urn:schemas-microsoft-com:office:word" xmlns:w="http://schemas.openxmlformats.org/wordprocessingml/2006/main" xmlns:wne="http://schemas.microsoft.com/office/word/2006/wordml" xmlns:sl="http://schemas.openxmlformats.org/schemaLibrary/2006/main" xmlns:a="http://schemas.openxmlformats.org/drawingml/2006/main" xmlns:pic="http://schemas.openxmlformats.org/drawingml/2006/picture" xmlns:c="http://schemas.openxmlformats.org/drawingml/2006/chart" xmlns:lc="http://schemas.openxmlformats.org/drawingml/2006/lockedCanvas" xmlns:dgm="http://schemas.openxmlformats.org/drawingml/2006/diagram" xmlns:wps="http://schemas.microsoft.com/office/word/2010/wordprocessingShape" xmlns:wpg="http://schemas.microsoft.com/office/word/2010/wordprocessingGroup" xmlns:w14="http://schemas.microsoft.com/office/word/2010/wordml" xmlns:w15="http://schemas.microsoft.com/office/word/2012/wordml">
   <w:p>
     <w:pPr>
@@ -4599,8 +4665,8 @@
 </w:ftr>
 </file>
 
-<file path=word/footer2.xml><?xml version="1.0" encoding="utf-8"?>
-<w:ftr xmlns:mc="http://schemas.openxmlformats.org/markup-compatibility/2006" xmlns:o="urn:schemas-microsoft-com:office:office" xmlns:r="http://schemas.openxmlformats.org/officeDocument/2006/relationships" xmlns:m="http://schemas.openxmlformats.org/officeDocument/2006/math" xmlns:v="urn:schemas-microsoft-com:vml" xmlns:wp="http://schemas.openxmlformats.org/drawingml/2006/wordprocessingDrawing" xmlns:w10="urn:schemas-microsoft-com:office:word" xmlns:w="http://schemas.openxmlformats.org/wordprocessingml/2006/main" xmlns:wne="http://schemas.microsoft.com/office/word/2006/wordml" xmlns:sl="http://schemas.openxmlformats.org/schemaLibrary/2006/main" xmlns:a="http://schemas.openxmlformats.org/drawingml/2006/main" xmlns:pic="http://schemas.openxmlformats.org/drawingml/2006/picture" xmlns:c="http://schemas.openxmlformats.org/drawingml/2006/chart" xmlns:lc="http://schemas.openxmlformats.org/drawingml/2006/lockedCanvas" xmlns:dgm="http://schemas.openxmlformats.org/drawingml/2006/diagram" xmlns:wps="http://schemas.microsoft.com/office/word/2010/wordprocessingShape" xmlns:wpg="http://schemas.microsoft.com/office/word/2010/wordprocessingGroup" xmlns:w14="http://schemas.microsoft.com/office/word/2010/wordml" xmlns:w15="http://schemas.microsoft.com/office/word/2012/wordml">
+<file path=word/header1.xml><?xml version="1.0" encoding="utf-8"?>
+<w:hdr xmlns:mc="http://schemas.openxmlformats.org/markup-compatibility/2006" xmlns:o="urn:schemas-microsoft-com:office:office" xmlns:r="http://schemas.openxmlformats.org/officeDocument/2006/relationships" xmlns:m="http://schemas.openxmlformats.org/officeDocument/2006/math" xmlns:v="urn:schemas-microsoft-com:vml" xmlns:wp="http://schemas.openxmlformats.org/drawingml/2006/wordprocessingDrawing" xmlns:w10="urn:schemas-microsoft-com:office:word" xmlns:w="http://schemas.openxmlformats.org/wordprocessingml/2006/main" xmlns:wne="http://schemas.microsoft.com/office/word/2006/wordml" xmlns:sl="http://schemas.openxmlformats.org/schemaLibrary/2006/main" xmlns:a="http://schemas.openxmlformats.org/drawingml/2006/main" xmlns:pic="http://schemas.openxmlformats.org/drawingml/2006/picture" xmlns:c="http://schemas.openxmlformats.org/drawingml/2006/chart" xmlns:lc="http://schemas.openxmlformats.org/drawingml/2006/lockedCanvas" xmlns:dgm="http://schemas.openxmlformats.org/drawingml/2006/diagram" xmlns:wps="http://schemas.microsoft.com/office/word/2010/wordprocessingShape" xmlns:wpg="http://schemas.microsoft.com/office/word/2010/wordprocessingGroup" xmlns:w14="http://schemas.microsoft.com/office/word/2010/wordml" xmlns:w15="http://schemas.microsoft.com/office/word/2012/wordml">
   <w:p>
     <w:pPr>
       <w:rPr/>
@@ -4611,10 +4677,10 @@
       </w:rPr>
     </w:r>
   </w:p>
-</w:ftr>
+</w:hdr>
 </file>
 
-<file path=word/header1.xml><?xml version="1.0" encoding="utf-8"?>
+<file path=word/header2.xml><?xml version="1.0" encoding="utf-8"?>
 <w:hdr xmlns:mc="http://schemas.openxmlformats.org/markup-compatibility/2006" xmlns:o="urn:schemas-microsoft-com:office:office" xmlns:r="http://schemas.openxmlformats.org/officeDocument/2006/relationships" xmlns:m="http://schemas.openxmlformats.org/officeDocument/2006/math" xmlns:v="urn:schemas-microsoft-com:vml" xmlns:wp="http://schemas.openxmlformats.org/drawingml/2006/wordprocessingDrawing" xmlns:w10="urn:schemas-microsoft-com:office:word" xmlns:w="http://schemas.openxmlformats.org/wordprocessingml/2006/main" xmlns:wne="http://schemas.microsoft.com/office/word/2006/wordml" xmlns:sl="http://schemas.openxmlformats.org/schemaLibrary/2006/main" xmlns:a="http://schemas.openxmlformats.org/drawingml/2006/main" xmlns:pic="http://schemas.openxmlformats.org/drawingml/2006/picture" xmlns:c="http://schemas.openxmlformats.org/drawingml/2006/chart" xmlns:lc="http://schemas.openxmlformats.org/drawingml/2006/lockedCanvas" xmlns:dgm="http://schemas.openxmlformats.org/drawingml/2006/diagram" xmlns:wps="http://schemas.microsoft.com/office/word/2010/wordprocessingShape" xmlns:wpg="http://schemas.microsoft.com/office/word/2010/wordprocessingGroup" xmlns:w14="http://schemas.microsoft.com/office/word/2010/wordml" xmlns:w15="http://schemas.microsoft.com/office/word/2012/wordml">
   <w:p>
     <w:pPr>
@@ -4683,21 +4749,6 @@
   <w:p>
     <w:pPr>
       <w:jc w:val="center"/>
-      <w:rPr/>
-    </w:pPr>
-    <w:r>
-      <w:rPr>
-        <w:rtl w:val="0"/>
-      </w:rPr>
-    </w:r>
-  </w:p>
-</w:hdr>
-</file>
-
-<file path=word/header2.xml><?xml version="1.0" encoding="utf-8"?>
-<w:hdr xmlns:mc="http://schemas.openxmlformats.org/markup-compatibility/2006" xmlns:o="urn:schemas-microsoft-com:office:office" xmlns:r="http://schemas.openxmlformats.org/officeDocument/2006/relationships" xmlns:m="http://schemas.openxmlformats.org/officeDocument/2006/math" xmlns:v="urn:schemas-microsoft-com:vml" xmlns:wp="http://schemas.openxmlformats.org/drawingml/2006/wordprocessingDrawing" xmlns:w10="urn:schemas-microsoft-com:office:word" xmlns:w="http://schemas.openxmlformats.org/wordprocessingml/2006/main" xmlns:wne="http://schemas.microsoft.com/office/word/2006/wordml" xmlns:sl="http://schemas.openxmlformats.org/schemaLibrary/2006/main" xmlns:a="http://schemas.openxmlformats.org/drawingml/2006/main" xmlns:pic="http://schemas.openxmlformats.org/drawingml/2006/picture" xmlns:c="http://schemas.openxmlformats.org/drawingml/2006/chart" xmlns:lc="http://schemas.openxmlformats.org/drawingml/2006/lockedCanvas" xmlns:dgm="http://schemas.openxmlformats.org/drawingml/2006/diagram" xmlns:wps="http://schemas.microsoft.com/office/word/2010/wordprocessingShape" xmlns:wpg="http://schemas.microsoft.com/office/word/2010/wordprocessingGroup" xmlns:w14="http://schemas.microsoft.com/office/word/2010/wordml" xmlns:w15="http://schemas.microsoft.com/office/word/2012/wordml">
-  <w:p>
-    <w:pPr>
       <w:rPr/>
     </w:pPr>
     <w:r>

</xml_diff>